<commit_message>
Restructure for more logger options and overall clarity of code. Creating multilang messages format.
</commit_message>
<xml_diff>
--- a/doc/doc.docx
+++ b/doc/doc.docx
@@ -9,7 +9,6 @@
         <w:rPr>
           <w:sz w:val="72"/>
           <w:szCs w:val="72"/>
-          <w:lang w:val="en-US"/>
         </w:rPr>
       </w:pPr>
       <w:r>
@@ -18,25 +17,39 @@
           <w:szCs w:val="72"/>
           <w:lang w:val="en-US"/>
         </w:rPr>
-        <w:t xml:space="preserve">Controller </w:t>
-      </w:r>
-      <w:proofErr w:type="spellStart"/>
+        <w:t>Controller</w:t>
+      </w:r>
       <w:r>
         <w:rPr>
           <w:sz w:val="72"/>
           <w:szCs w:val="72"/>
-          <w:lang w:val="en-US"/>
-        </w:rPr>
-        <w:t>dll</w:t>
-      </w:r>
-      <w:proofErr w:type="spellEnd"/>
+        </w:rPr>
+        <w:t xml:space="preserve"> </w:t>
+      </w:r>
+      <w:proofErr w:type="spellStart"/>
       <w:r>
         <w:rPr>
           <w:sz w:val="72"/>
           <w:szCs w:val="72"/>
           <w:lang w:val="en-US"/>
         </w:rPr>
-        <w:t xml:space="preserve"> extension</w:t>
+        <w:t>dll</w:t>
+      </w:r>
+      <w:proofErr w:type="spellEnd"/>
+      <w:r>
+        <w:rPr>
+          <w:sz w:val="72"/>
+          <w:szCs w:val="72"/>
+        </w:rPr>
+        <w:t xml:space="preserve"> </w:t>
+      </w:r>
+      <w:r>
+        <w:rPr>
+          <w:sz w:val="72"/>
+          <w:szCs w:val="72"/>
+          <w:lang w:val="en-US"/>
+        </w:rPr>
+        <w:t>extension</w:t>
       </w:r>
     </w:p>
     <w:p>
@@ -974,14 +987,7 @@
           <w:sz w:val="32"/>
           <w:szCs w:val="32"/>
         </w:rPr>
-        <w:t xml:space="preserve">После того как показания весов опустятся ниже границы перезагрузки </w:t>
-      </w:r>
-      <w:r>
-        <w:rPr>
-          <w:sz w:val="32"/>
-          <w:szCs w:val="32"/>
-        </w:rPr>
-        <w:t>(</w:t>
+        <w:t>После того как показания весов опустятся ниже границы перезагрузки (</w:t>
       </w:r>
       <w:r>
         <w:rPr>
@@ -1083,8 +1089,10 @@
       </w:r>
       <w:r>
         <w:rPr>
-          <w:sz w:val="32"/>
-          <w:szCs w:val="32"/>
+          <w:noProof/>
+          <w:sz w:val="32"/>
+          <w:szCs w:val="32"/>
+          <w:lang w:eastAsia="ru-RU"/>
         </w:rPr>
         <w:drawing>
           <wp:inline distT="0" distB="0" distL="0" distR="0" wp14:anchorId="43291FBC" wp14:editId="46B664A6">
@@ -1334,7 +1342,21 @@
           <w:sz w:val="32"/>
           <w:szCs w:val="32"/>
         </w:rPr>
-        <w:t>таблицу для записи показаний.</w:t>
+        <w:t>таблицу для записи показаний</w:t>
+      </w:r>
+      <w:r>
+        <w:rPr>
+          <w:sz w:val="32"/>
+          <w:szCs w:val="32"/>
+        </w:rPr>
+        <w:t xml:space="preserve"> весов</w:t>
+      </w:r>
+      <w:r>
+        <w:rPr>
+          <w:sz w:val="32"/>
+          <w:szCs w:val="32"/>
+        </w:rPr>
+        <w:t>.</w:t>
       </w:r>
     </w:p>
     <w:p>
@@ -1438,7 +1460,22 @@
           <w:sz w:val="32"/>
           <w:szCs w:val="32"/>
         </w:rPr>
-        <w:t>порт, номер скана и информация из штрих кода (О цели этих таблиц говорилось выше).</w:t>
+        <w:t xml:space="preserve">порт, </w:t>
+      </w:r>
+      <w:r>
+        <w:rPr>
+          <w:sz w:val="32"/>
+          <w:szCs w:val="32"/>
+        </w:rPr>
+        <w:lastRenderedPageBreak/>
+        <w:t>номер с</w:t>
+      </w:r>
+      <w:r>
+        <w:rPr>
+          <w:sz w:val="32"/>
+          <w:szCs w:val="32"/>
+        </w:rPr>
+        <w:t>кана и информация из штрих кода.</w:t>
       </w:r>
     </w:p>
     <w:p>
@@ -1459,7 +1496,6 @@
           <w:szCs w:val="32"/>
           <w:lang w:val="en-US"/>
         </w:rPr>
-        <w:lastRenderedPageBreak/>
         <w:t>reset</w:t>
       </w:r>
       <w:r>
@@ -1551,19 +1587,14 @@
         </w:rPr>
         <w:t>diff</w:t>
       </w:r>
-      <w:r>
-        <w:rPr>
-          <w:sz w:val="32"/>
-          <w:szCs w:val="32"/>
-        </w:rPr>
-        <w:t xml:space="preserve">, </w:t>
-      </w:r>
-      <w:r>
-        <w:rPr>
-          <w:sz w:val="32"/>
-          <w:szCs w:val="32"/>
-        </w:rPr>
-        <w:t>о ней говорилось выше.</w:t>
+      <w:bookmarkStart w:id="0" w:name="_GoBack"/>
+      <w:bookmarkEnd w:id="0"/>
+      <w:r>
+        <w:rPr>
+          <w:sz w:val="32"/>
+          <w:szCs w:val="32"/>
+        </w:rPr>
+        <w:t>.</w:t>
       </w:r>
     </w:p>
     <w:p>
@@ -2004,8 +2035,6 @@
         </w:rPr>
         <w:t>опция то будет включена консоль.</w:t>
       </w:r>
-      <w:bookmarkStart w:id="0" w:name="_GoBack"/>
-      <w:bookmarkEnd w:id="0"/>
     </w:p>
     <w:p/>
     <w:sectPr>

</xml_diff>